<commit_message>
Fully dressed til UC5 lavet, UC6 rettet mindre fejl
</commit_message>
<xml_diff>
--- a/02-Requirement/Fully dressed skabelon.docx
+++ b/02-Requirement/Fully dressed skabelon.docx
@@ -14,17 +14,8 @@
           <w:rStyle w:val="Overskrift2Tegn"/>
           <w:lang w:val="en-US"/>
         </w:rPr>
-        <w:t>UC</w:t>
-      </w:r>
-      <w:r>
-        <w:rPr>
-          <w:rStyle w:val="Overskrift2Tegn"/>
-          <w:lang w:val="en-US"/>
-        </w:rPr>
-        <w:t>8</w:t>
-      </w:r>
-      <w:bookmarkStart w:id="0" w:name="_GoBack"/>
-      <w:bookmarkEnd w:id="0"/>
+        <w:t>UC8</w:t>
+      </w:r>
     </w:p>
     <w:p>
       <w:pPr>
@@ -237,60 +228,108 @@
       <w:pPr>
         <w:pStyle w:val="Overskrift2"/>
         <w:spacing w:before="0" w:line="240" w:lineRule="auto"/>
-      </w:pPr>
-      <w:proofErr w:type="spellStart"/>
-      <w:r>
+        <w:rPr>
+          <w:lang w:val="en-US"/>
+        </w:rPr>
+      </w:pPr>
+      <w:r>
+        <w:rPr>
+          <w:lang w:val="en-US"/>
+        </w:rPr>
         <w:t>Preconditions</w:t>
       </w:r>
-      <w:proofErr w:type="spellEnd"/>
     </w:p>
     <w:p>
       <w:pPr>
         <w:pStyle w:val="Ingenafstand"/>
+        <w:rPr>
+          <w:lang w:val="en-US"/>
+        </w:rPr>
       </w:pPr>
     </w:p>
     <w:p>
       <w:pPr>
         <w:pStyle w:val="Ingenafstand"/>
+        <w:rPr>
+          <w:lang w:val="en-US"/>
+        </w:rPr>
       </w:pPr>
     </w:p>
     <w:p>
       <w:pPr>
         <w:pStyle w:val="Overskrift2"/>
         <w:spacing w:before="0" w:line="240" w:lineRule="auto"/>
-      </w:pPr>
-      <w:r>
-        <w:t xml:space="preserve">Succes </w:t>
-      </w:r>
+        <w:rPr>
+          <w:lang w:val="en-US"/>
+        </w:rPr>
+      </w:pPr>
       <w:proofErr w:type="spellStart"/>
       <w:r>
-        <w:t>Guarantee</w:t>
+        <w:rPr>
+          <w:lang w:val="en-US"/>
+        </w:rPr>
+        <w:t>Succes</w:t>
       </w:r>
       <w:proofErr w:type="spellEnd"/>
+      <w:r>
+        <w:rPr>
+          <w:lang w:val="en-US"/>
+        </w:rPr>
+        <w:t xml:space="preserve"> Guarantee</w:t>
+      </w:r>
     </w:p>
     <w:p>
       <w:pPr>
         <w:pStyle w:val="Ingenafstand"/>
+        <w:rPr>
+          <w:lang w:val="en-US"/>
+        </w:rPr>
       </w:pPr>
     </w:p>
     <w:p>
       <w:pPr>
         <w:pStyle w:val="Ingenafstand"/>
+        <w:rPr>
+          <w:lang w:val="en-US"/>
+        </w:rPr>
       </w:pPr>
     </w:p>
     <w:p>
       <w:pPr>
         <w:pStyle w:val="Overskrift2"/>
         <w:spacing w:before="0" w:line="240" w:lineRule="auto"/>
-      </w:pPr>
-      <w:r>
-        <w:t>Main Succes Scenari</w:t>
-      </w:r>
-      <w:r>
-        <w:t>o</w:t>
-      </w:r>
-    </w:p>
-    <w:p/>
+        <w:rPr>
+          <w:lang w:val="en-US"/>
+        </w:rPr>
+      </w:pPr>
+      <w:r>
+        <w:rPr>
+          <w:lang w:val="en-US"/>
+        </w:rPr>
+        <w:t xml:space="preserve">Main </w:t>
+      </w:r>
+      <w:proofErr w:type="spellStart"/>
+      <w:r>
+        <w:rPr>
+          <w:lang w:val="en-US"/>
+        </w:rPr>
+        <w:t>Succes</w:t>
+      </w:r>
+      <w:proofErr w:type="spellEnd"/>
+      <w:r>
+        <w:rPr>
+          <w:lang w:val="en-US"/>
+        </w:rPr>
+        <w:t xml:space="preserve"> Scenario</w:t>
+      </w:r>
+    </w:p>
+    <w:p>
+      <w:pPr>
+        <w:rPr>
+          <w:lang w:val="en-US"/>
+        </w:rPr>
+      </w:pPr>
+    </w:p>
     <w:p>
       <w:pPr>
         <w:pStyle w:val="Overskrift2"/>
@@ -322,7 +361,15 @@
       </w:r>
       <w:proofErr w:type="spellStart"/>
       <w:r>
-        <w:t>Reuirements</w:t>
+        <w:t>Re</w:t>
+      </w:r>
+      <w:r>
+        <w:t>q</w:t>
+      </w:r>
+      <w:bookmarkStart w:id="0" w:name="_GoBack"/>
+      <w:bookmarkEnd w:id="0"/>
+      <w:r>
+        <w:t>uirements</w:t>
       </w:r>
       <w:proofErr w:type="spellEnd"/>
     </w:p>

</xml_diff>